<commit_message>
Révision cahier de charge fonctionnelle
</commit_message>
<xml_diff>
--- a/Rapports&Delivrables/Documents/CahierChargeFonctionnelle .docx
+++ b/Rapports&Delivrables/Documents/CahierChargeFonctionnelle .docx
@@ -3102,7 +3102,7 @@
         <w:jc w:val="both"/>
       </w:pPr>
       <w:r>
-        <w:t>Transporter des supports d’une zone de travaille à une autre</w:t>
+        <w:t>Transporter des supports d’une zone de travail à une autre</w:t>
       </w:r>
     </w:p>
     <w:p>
@@ -3186,7 +3186,20 @@
         <w:jc w:val="both"/>
       </w:pPr>
       <w:r>
-        <w:t>Création d’un système de connexion sécurisé </w:t>
+        <w:t>Création d’un système de connexion sécurisé</w:t>
+      </w:r>
+      <w:r>
+        <w:t xml:space="preserve"> </w:t>
+      </w:r>
+      <w:r>
+        <w:rPr>
+          <w:b/>
+          <w:bCs/>
+        </w:rPr>
+        <w:t>sans notions de rôle</w:t>
+      </w:r>
+      <w:r>
+        <w:t xml:space="preserve"> </w:t>
       </w:r>
     </w:p>
     <w:p>
@@ -3199,13 +3212,20 @@
         <w:jc w:val="both"/>
       </w:pPr>
       <w:r>
-        <w:t xml:space="preserve">Gérer plusieurs sites : l’utilisateur pourras ce connecté </w:t>
-      </w:r>
-      <w:r>
-        <w:t>à</w:t>
-      </w:r>
-      <w:r>
-        <w:t xml:space="preserve"> un site et avoir uniquement les accès au ressource lié à celui-ci</w:t>
+        <w:t xml:space="preserve">Création d’un système de gestion de tâches de premier niveau </w:t>
+      </w:r>
+    </w:p>
+    <w:p>
+      <w:pPr>
+        <w:pStyle w:val="Paragraphedeliste"/>
+        <w:numPr>
+          <w:ilvl w:val="1"/>
+          <w:numId w:val="29"/>
+        </w:numPr>
+        <w:jc w:val="both"/>
+      </w:pPr>
+      <w:r>
+        <w:t>Transport entre 2 zones de travail</w:t>
       </w:r>
     </w:p>
     <w:p>
@@ -3218,13 +3238,32 @@
         <w:jc w:val="both"/>
       </w:pPr>
       <w:r>
+        <w:t xml:space="preserve">Gérer plusieurs sites : l’utilisateur pourras ce connecté </w:t>
+      </w:r>
+      <w:r>
+        <w:t>à</w:t>
+      </w:r>
+      <w:r>
+        <w:t xml:space="preserve"> un site et avoir uniquement les accès au ressource lié à celui-ci</w:t>
+      </w:r>
+    </w:p>
+    <w:p>
+      <w:pPr>
+        <w:pStyle w:val="Paragraphedeliste"/>
+        <w:numPr>
+          <w:ilvl w:val="0"/>
+          <w:numId w:val="29"/>
+        </w:numPr>
+        <w:jc w:val="both"/>
+      </w:pPr>
+      <w:r>
         <w:t>Une représentation visuelle des zone</w:t>
       </w:r>
       <w:r>
         <w:t>s</w:t>
       </w:r>
       <w:r>
-        <w:t xml:space="preserve"> de travailles</w:t>
+        <w:t xml:space="preserve"> de travail</w:t>
       </w:r>
       <w:r>
         <w:t xml:space="preserve"> : </w:t>
@@ -4064,6 +4103,51 @@
           </wp:inline>
         </w:drawing>
       </w:r>
+      <w:r>
+        <w:rPr>
+          <w:noProof/>
+        </w:rPr>
+        <w:drawing>
+          <wp:inline distT="0" distB="0" distL="0" distR="0" wp14:anchorId="66CF90AA" wp14:editId="4AC3D64B">
+            <wp:extent cx="3143181" cy="3199765"/>
+            <wp:effectExtent l="0" t="0" r="635" b="635"/>
+            <wp:docPr id="1841385297" name="Image 1" descr="Une image contenant texte, capture d’écran, diagramme, ligne&#10;&#10;Le contenu généré par l’IA peut être incorrect."/>
+            <wp:cNvGraphicFramePr>
+              <a:graphicFrameLocks xmlns:a="http://schemas.openxmlformats.org/drawingml/2006/main" noChangeAspect="1"/>
+            </wp:cNvGraphicFramePr>
+            <a:graphic xmlns:a="http://schemas.openxmlformats.org/drawingml/2006/main">
+              <a:graphicData uri="http://schemas.openxmlformats.org/drawingml/2006/picture">
+                <pic:pic xmlns:pic="http://schemas.openxmlformats.org/drawingml/2006/picture">
+                  <pic:nvPicPr>
+                    <pic:cNvPr id="1841385297" name="Image 1" descr="Une image contenant texte, capture d’écran, diagramme, ligne&#10;&#10;Le contenu généré par l’IA peut être incorrect."/>
+                    <pic:cNvPicPr/>
+                  </pic:nvPicPr>
+                  <pic:blipFill>
+                    <a:blip r:embed="rId15"/>
+                    <a:stretch>
+                      <a:fillRect/>
+                    </a:stretch>
+                  </pic:blipFill>
+                  <pic:spPr>
+                    <a:xfrm>
+                      <a:off x="0" y="0"/>
+                      <a:ext cx="3151614" cy="3208349"/>
+                    </a:xfrm>
+                    <a:prstGeom prst="rect">
+                      <a:avLst/>
+                    </a:prstGeom>
+                  </pic:spPr>
+                </pic:pic>
+              </a:graphicData>
+            </a:graphic>
+          </wp:inline>
+        </w:drawing>
+      </w:r>
+    </w:p>
+    <w:p>
+      <w:pPr>
+        <w:jc w:val="both"/>
+      </w:pPr>
     </w:p>
     <w:p>
       <w:pPr>
@@ -4124,7 +4208,7 @@
                     <pic:cNvPicPr/>
                   </pic:nvPicPr>
                   <pic:blipFill>
-                    <a:blip r:embed="rId15"/>
+                    <a:blip r:embed="rId16"/>
                     <a:stretch>
                       <a:fillRect/>
                     </a:stretch>
@@ -4133,6 +4217,144 @@
                     <a:xfrm>
                       <a:off x="0" y="0"/>
                       <a:ext cx="4925975" cy="6478698"/>
+                    </a:xfrm>
+                    <a:prstGeom prst="rect">
+                      <a:avLst/>
+                    </a:prstGeom>
+                  </pic:spPr>
+                </pic:pic>
+              </a:graphicData>
+            </a:graphic>
+          </wp:inline>
+        </w:drawing>
+      </w:r>
+    </w:p>
+    <w:p>
+      <w:pPr>
+        <w:jc w:val="both"/>
+        <w:rPr>
+          <w:rFonts w:asciiTheme="majorHAnsi" w:eastAsiaTheme="majorEastAsia" w:hAnsiTheme="majorHAnsi" w:cstheme="majorBidi"/>
+          <w:color w:val="0F4761" w:themeColor="accent1" w:themeShade="BF"/>
+          <w:sz w:val="32"/>
+          <w:szCs w:val="32"/>
+        </w:rPr>
+      </w:pPr>
+      <w:r>
+        <w:rPr>
+          <w:noProof/>
+        </w:rPr>
+        <w:lastRenderedPageBreak/>
+        <w:drawing>
+          <wp:inline distT="0" distB="0" distL="0" distR="0" wp14:anchorId="72864FA8" wp14:editId="7F0001E5">
+            <wp:extent cx="2494915" cy="7246739"/>
+            <wp:effectExtent l="0" t="0" r="635" b="0"/>
+            <wp:docPr id="1225099640" name="Image 1" descr="Une image contenant texte, capture d’écran, Police, diagramme&#10;&#10;Le contenu généré par l’IA peut être incorrect."/>
+            <wp:cNvGraphicFramePr>
+              <a:graphicFrameLocks xmlns:a="http://schemas.openxmlformats.org/drawingml/2006/main" noChangeAspect="1"/>
+            </wp:cNvGraphicFramePr>
+            <a:graphic xmlns:a="http://schemas.openxmlformats.org/drawingml/2006/main">
+              <a:graphicData uri="http://schemas.openxmlformats.org/drawingml/2006/picture">
+                <pic:pic xmlns:pic="http://schemas.openxmlformats.org/drawingml/2006/picture">
+                  <pic:nvPicPr>
+                    <pic:cNvPr id="1225099640" name="Image 1" descr="Une image contenant texte, capture d’écran, Police, diagramme&#10;&#10;Le contenu généré par l’IA peut être incorrect."/>
+                    <pic:cNvPicPr/>
+                  </pic:nvPicPr>
+                  <pic:blipFill>
+                    <a:blip r:embed="rId17"/>
+                    <a:stretch>
+                      <a:fillRect/>
+                    </a:stretch>
+                  </pic:blipFill>
+                  <pic:spPr>
+                    <a:xfrm>
+                      <a:off x="0" y="0"/>
+                      <a:ext cx="2495694" cy="7249003"/>
+                    </a:xfrm>
+                    <a:prstGeom prst="rect">
+                      <a:avLst/>
+                    </a:prstGeom>
+                  </pic:spPr>
+                </pic:pic>
+              </a:graphicData>
+            </a:graphic>
+          </wp:inline>
+        </w:drawing>
+      </w:r>
+      <w:r>
+        <w:rPr>
+          <w:noProof/>
+        </w:rPr>
+        <w:drawing>
+          <wp:inline distT="0" distB="0" distL="0" distR="0" wp14:anchorId="0BFE907F" wp14:editId="5F678A03">
+            <wp:extent cx="1819275" cy="7256145"/>
+            <wp:effectExtent l="0" t="0" r="9525" b="1905"/>
+            <wp:docPr id="340093291" name="Image 1" descr="Une image contenant texte, capture d’écran, diagramme, Police&#10;&#10;Le contenu généré par l’IA peut être incorrect."/>
+            <wp:cNvGraphicFramePr>
+              <a:graphicFrameLocks xmlns:a="http://schemas.openxmlformats.org/drawingml/2006/main" noChangeAspect="1"/>
+            </wp:cNvGraphicFramePr>
+            <a:graphic xmlns:a="http://schemas.openxmlformats.org/drawingml/2006/main">
+              <a:graphicData uri="http://schemas.openxmlformats.org/drawingml/2006/picture">
+                <pic:pic xmlns:pic="http://schemas.openxmlformats.org/drawingml/2006/picture">
+                  <pic:nvPicPr>
+                    <pic:cNvPr id="340093291" name="Image 1" descr="Une image contenant texte, capture d’écran, diagramme, Police&#10;&#10;Le contenu généré par l’IA peut être incorrect."/>
+                    <pic:cNvPicPr/>
+                  </pic:nvPicPr>
+                  <pic:blipFill>
+                    <a:blip r:embed="rId18"/>
+                    <a:stretch>
+                      <a:fillRect/>
+                    </a:stretch>
+                  </pic:blipFill>
+                  <pic:spPr>
+                    <a:xfrm>
+                      <a:off x="0" y="0"/>
+                      <a:ext cx="1819849" cy="7258434"/>
+                    </a:xfrm>
+                    <a:prstGeom prst="rect">
+                      <a:avLst/>
+                    </a:prstGeom>
+                  </pic:spPr>
+                </pic:pic>
+              </a:graphicData>
+            </a:graphic>
+          </wp:inline>
+        </w:drawing>
+      </w:r>
+      <w:r>
+        <w:rPr>
+          <w:noProof/>
+        </w:rPr>
+        <w:t xml:space="preserve">  </w:t>
+      </w:r>
+      <w:r>
+        <w:rPr>
+          <w:noProof/>
+        </w:rPr>
+        <w:drawing>
+          <wp:inline distT="0" distB="0" distL="0" distR="0" wp14:anchorId="3DB012DE" wp14:editId="72D23083">
+            <wp:extent cx="2228850" cy="7246620"/>
+            <wp:effectExtent l="0" t="0" r="0" b="0"/>
+            <wp:docPr id="543191252" name="Image 1" descr="Une image contenant texte, capture d’écran, diagramme, Police&#10;&#10;Le contenu généré par l’IA peut être incorrect."/>
+            <wp:cNvGraphicFramePr>
+              <a:graphicFrameLocks xmlns:a="http://schemas.openxmlformats.org/drawingml/2006/main" noChangeAspect="1"/>
+            </wp:cNvGraphicFramePr>
+            <a:graphic xmlns:a="http://schemas.openxmlformats.org/drawingml/2006/main">
+              <a:graphicData uri="http://schemas.openxmlformats.org/drawingml/2006/picture">
+                <pic:pic xmlns:pic="http://schemas.openxmlformats.org/drawingml/2006/picture">
+                  <pic:nvPicPr>
+                    <pic:cNvPr id="543191252" name="Image 1" descr="Une image contenant texte, capture d’écran, diagramme, Police&#10;&#10;Le contenu généré par l’IA peut être incorrect."/>
+                    <pic:cNvPicPr/>
+                  </pic:nvPicPr>
+                  <pic:blipFill>
+                    <a:blip r:embed="rId19"/>
+                    <a:stretch>
+                      <a:fillRect/>
+                    </a:stretch>
+                  </pic:blipFill>
+                  <pic:spPr>
+                    <a:xfrm>
+                      <a:off x="0" y="0"/>
+                      <a:ext cx="2230052" cy="7250529"/>
                     </a:xfrm>
                     <a:prstGeom prst="rect">
                       <a:avLst/>
@@ -4176,7 +4398,7 @@
                     <pic:cNvPicPr/>
                   </pic:nvPicPr>
                   <pic:blipFill>
-                    <a:blip r:embed="rId16"/>
+                    <a:blip r:embed="rId20"/>
                     <a:stretch>
                       <a:fillRect/>
                     </a:stretch>
@@ -4256,7 +4478,7 @@
                     <pic:cNvPicPr/>
                   </pic:nvPicPr>
                   <pic:blipFill>
-                    <a:blip r:embed="rId17"/>
+                    <a:blip r:embed="rId21"/>
                     <a:stretch>
                       <a:fillRect/>
                     </a:stretch>
@@ -4308,7 +4530,7 @@
                     <pic:cNvPicPr/>
                   </pic:nvPicPr>
                   <pic:blipFill>
-                    <a:blip r:embed="rId18"/>
+                    <a:blip r:embed="rId22"/>
                     <a:stretch>
                       <a:fillRect/>
                     </a:stretch>
@@ -4348,7 +4570,7 @@
                     <pic:cNvPicPr/>
                   </pic:nvPicPr>
                   <pic:blipFill>
-                    <a:blip r:embed="rId19"/>
+                    <a:blip r:embed="rId23"/>
                     <a:stretch>
                       <a:fillRect/>
                     </a:stretch>
@@ -4557,11 +4779,9 @@
             <w:r>
               <w:t xml:space="preserve">Représente une zone de </w:t>
             </w:r>
-            <w:proofErr w:type="spellStart"/>
-            <w:r>
-              <w:t>travaille</w:t>
-            </w:r>
-            <w:proofErr w:type="spellEnd"/>
+            <w:r>
+              <w:t>travail</w:t>
+            </w:r>
             <w:r>
               <w:t xml:space="preserve"> au sein d’un plant</w:t>
             </w:r>
@@ -4998,7 +5218,7 @@
               <w:jc w:val="both"/>
               <w:cnfStyle w:val="000000000000" w:firstRow="0" w:lastRow="0" w:firstColumn="0" w:lastColumn="0" w:oddVBand="0" w:evenVBand="0" w:oddHBand="0" w:evenHBand="0" w:firstRowFirstColumn="0" w:firstRowLastColumn="0" w:lastRowFirstColumn="0" w:lastRowLastColumn="0"/>
             </w:pPr>
-            <w:hyperlink r:id="rId20" w:history="1">
+            <w:hyperlink r:id="rId24" w:history="1">
               <w:r>
                 <w:rPr>
                   <w:rStyle w:val="Lienhypertexte"/>
@@ -5090,7 +5310,7 @@
                 <w:lang w:val="en-US"/>
               </w:rPr>
             </w:pPr>
-            <w:hyperlink r:id="rId21" w:history="1">
+            <w:hyperlink r:id="rId25" w:history="1">
               <w:r>
                 <w:rPr>
                   <w:rStyle w:val="Lienhypertexte"/>
@@ -5133,7 +5353,7 @@
       <w:pPr>
         <w:jc w:val="both"/>
       </w:pPr>
-      <w:hyperlink r:id="rId22" w:history="1">
+      <w:hyperlink r:id="rId26" w:history="1">
         <w:r>
           <w:rPr>
             <w:rStyle w:val="Lienhypertexte"/>
@@ -5227,7 +5447,7 @@
                     <pic:cNvPicPr/>
                   </pic:nvPicPr>
                   <pic:blipFill>
-                    <a:blip r:embed="rId23" cstate="print">
+                    <a:blip r:embed="rId27" cstate="print">
                       <a:extLst>
                         <a:ext uri="{28A0092B-C50C-407E-A947-70E740481C1C}">
                           <a14:useLocalDpi xmlns:a14="http://schemas.microsoft.com/office/drawing/2010/main" val="0"/>
@@ -5467,7 +5687,7 @@
                           <pic:cNvPicPr/>
                         </pic:nvPicPr>
                         <pic:blipFill>
-                          <a:blip r:embed="rId24"/>
+                          <a:blip r:embed="rId28"/>
                           <a:stretch>
                             <a:fillRect/>
                           </a:stretch>
@@ -5543,7 +5763,7 @@
                           <pic:cNvPicPr/>
                         </pic:nvPicPr>
                         <pic:blipFill>
-                          <a:blip r:embed="rId25"/>
+                          <a:blip r:embed="rId29"/>
                           <a:stretch>
                             <a:fillRect/>
                           </a:stretch>
@@ -5606,7 +5826,7 @@
                           <pic:cNvPicPr/>
                         </pic:nvPicPr>
                         <pic:blipFill>
-                          <a:blip r:embed="rId26"/>
+                          <a:blip r:embed="rId30"/>
                           <a:stretch>
                             <a:fillRect/>
                           </a:stretch>
@@ -5669,7 +5889,7 @@
                           <pic:cNvPicPr/>
                         </pic:nvPicPr>
                         <pic:blipFill>
-                          <a:blip r:embed="rId27"/>
+                          <a:blip r:embed="rId31"/>
                           <a:stretch>
                             <a:fillRect/>
                           </a:stretch>
@@ -5732,7 +5952,7 @@
                           <pic:cNvPicPr/>
                         </pic:nvPicPr>
                         <pic:blipFill>
-                          <a:blip r:embed="rId28"/>
+                          <a:blip r:embed="rId32"/>
                           <a:stretch>
                             <a:fillRect/>
                           </a:stretch>
@@ -5795,7 +6015,7 @@
                           <pic:cNvPicPr/>
                         </pic:nvPicPr>
                         <pic:blipFill>
-                          <a:blip r:embed="rId29"/>
+                          <a:blip r:embed="rId33"/>
                           <a:stretch>
                             <a:fillRect/>
                           </a:stretch>
@@ -5858,7 +6078,7 @@
                           <pic:cNvPicPr/>
                         </pic:nvPicPr>
                         <pic:blipFill>
-                          <a:blip r:embed="rId30"/>
+                          <a:blip r:embed="rId34"/>
                           <a:stretch>
                             <a:fillRect/>
                           </a:stretch>
@@ -5928,7 +6148,7 @@
                           <pic:cNvPicPr/>
                         </pic:nvPicPr>
                         <pic:blipFill>
-                          <a:blip r:embed="rId31"/>
+                          <a:blip r:embed="rId35"/>
                           <a:stretch>
                             <a:fillRect/>
                           </a:stretch>
@@ -5993,7 +6213,7 @@
                           <pic:cNvPicPr/>
                         </pic:nvPicPr>
                         <pic:blipFill>
-                          <a:blip r:embed="rId32"/>
+                          <a:blip r:embed="rId36"/>
                           <a:stretch>
                             <a:fillRect/>
                           </a:stretch>
@@ -6058,7 +6278,7 @@
                           <pic:cNvPicPr/>
                         </pic:nvPicPr>
                         <pic:blipFill>
-                          <a:blip r:embed="rId33"/>
+                          <a:blip r:embed="rId37"/>
                           <a:stretch>
                             <a:fillRect/>
                           </a:stretch>
@@ -6178,10 +6398,10 @@
       </w:r>
     </w:p>
     <w:sectPr>
-      <w:headerReference w:type="even" r:id="rId34"/>
-      <w:headerReference w:type="default" r:id="rId35"/>
-      <w:footerReference w:type="default" r:id="rId36"/>
-      <w:headerReference w:type="first" r:id="rId37"/>
+      <w:headerReference w:type="even" r:id="rId38"/>
+      <w:headerReference w:type="default" r:id="rId39"/>
+      <w:footerReference w:type="default" r:id="rId40"/>
+      <w:headerReference w:type="first" r:id="rId41"/>
       <w:pgSz w:w="11906" w:h="16838"/>
       <w:pgMar w:top="720" w:right="720" w:bottom="720" w:left="720" w:header="708" w:footer="708" w:gutter="0"/>
       <w:pgNumType w:start="0"/>
@@ -12486,10 +12706,12 @@
     <w:rsid w:val="00681714"/>
     <w:rsid w:val="00723E1A"/>
     <w:rsid w:val="00740DCB"/>
+    <w:rsid w:val="00786318"/>
     <w:rsid w:val="008B4231"/>
     <w:rsid w:val="0090753B"/>
     <w:rsid w:val="00D36326"/>
     <w:rsid w:val="00EB7F84"/>
+    <w:rsid w:val="00F3390B"/>
     <w:rsid w:val="00FC24F3"/>
   </w:rsids>
   <m:mathPr>

</xml_diff>